<commit_message>
Added 4 commands: create/del album/photo
</commit_message>
<xml_diff>
--- a/Cloud Computing API.docx
+++ b/Cloud Computing API.docx
@@ -6,6 +6,9 @@
       <w:pPr>
         <w:jc w:val="center"/>
       </w:pPr>
+      <w:bookmarkStart w:id="0" w:name="OLE_LINK1"/>
+      <w:bookmarkStart w:id="1" w:name="OLE_LINK2"/>
+      <w:bookmarkStart w:id="2" w:name="_GoBack"/>
       <w:r>
         <w:t>Cloud Computing API</w:t>
       </w:r>
@@ -21,61 +24,264 @@
       </w:pPr>
     </w:p>
     <w:p>
+      <w:r>
+        <w:t>With | turned into \|</w:t>
+      </w:r>
+    </w:p>
+    <w:p/>
+    <w:p/>
+    <w:p>
+      <w:r>
+        <w:t>CREATE ALBUM &lt;</w:t>
+      </w:r>
+      <w:proofErr w:type="spellStart"/>
+      <w:r>
+        <w:t>albumname</w:t>
+      </w:r>
+      <w:proofErr w:type="spellEnd"/>
+      <w:r>
+        <w:t>&gt;</w:t>
+      </w:r>
+    </w:p>
+    <w:p>
+      <w:r>
+        <w:t>Returns +OK if successful</w:t>
+      </w:r>
+    </w:p>
+    <w:p/>
+    <w:p>
+      <w:r>
+        <w:t>CREATE PHOTO &lt;</w:t>
+      </w:r>
+      <w:proofErr w:type="spellStart"/>
+      <w:r>
+        <w:t>albumname</w:t>
+      </w:r>
+      <w:proofErr w:type="spellEnd"/>
+      <w:r>
+        <w:t>&gt;|</w:t>
+      </w:r>
+      <w:r>
+        <w:t>&lt;</w:t>
+      </w:r>
+      <w:proofErr w:type="spellStart"/>
+      <w:r>
+        <w:t>photoname</w:t>
+      </w:r>
+      <w:proofErr w:type="spellEnd"/>
+      <w:r>
+        <w:t>&gt;</w:t>
+      </w:r>
+      <w:r>
+        <w:t>|&lt;title&gt;|&lt;filename&gt;| &lt;width&gt;|</w:t>
+      </w:r>
+      <w:r>
+        <w:t>&lt;height&gt;</w:t>
+      </w:r>
+    </w:p>
+    <w:p>
+      <w:r>
+        <w:t>Returns +OK if successful</w:t>
+      </w:r>
+    </w:p>
+    <w:p/>
+    <w:p>
+      <w:r>
+        <w:t>GET ALBUM &lt;</w:t>
+      </w:r>
+      <w:proofErr w:type="spellStart"/>
+      <w:r>
+        <w:t>albumname</w:t>
+      </w:r>
+      <w:proofErr w:type="spellEnd"/>
+      <w:r>
+        <w:t>&gt;</w:t>
+      </w:r>
+    </w:p>
+    <w:p>
+      <w:r>
+        <w:t>Returns array with album features</w:t>
+      </w:r>
+    </w:p>
+    <w:p>
       <w:pPr>
-        <w:jc w:val="center"/>
+        <w:rPr>
+          <w:i/>
+        </w:rPr>
       </w:pPr>
-    </w:p>
-    <w:p>
-      <w:r>
-        <w:t>AUTH</w:t>
-      </w:r>
-    </w:p>
-    <w:p>
-      <w:r>
-        <w:t>Happens with password and username</w:t>
-      </w:r>
-      <w:bookmarkStart w:id="0" w:name="_GoBack"/>
-      <w:bookmarkEnd w:id="0"/>
-    </w:p>
-    <w:p/>
-    <w:p>
-      <w:r>
-        <w:t>GET mykey</w:t>
-      </w:r>
-    </w:p>
-    <w:p>
-      <w:r>
-        <w:t>Returns value of mykey in the database</w:t>
-      </w:r>
-    </w:p>
-    <w:p/>
-    <w:p>
-      <w:r>
-        <w:t>SET mykey myvalue</w:t>
-      </w:r>
-    </w:p>
-    <w:p/>
-    <w:p>
-      <w:r>
-        <w:t>DEL key1 [key …]</w:t>
-      </w:r>
-    </w:p>
-    <w:p>
-      <w:r>
-        <w:t>Removes the specified keys. A key is ignored if it does not exist.</w:t>
-      </w:r>
-    </w:p>
-    <w:p>
-      <w:r>
-        <w:t>Return value</w:t>
-      </w:r>
-    </w:p>
-    <w:p>
-      <w:r>
-        <w:t>Integer reply: The number of keys that were removed.</w:t>
-      </w:r>
-    </w:p>
-    <w:p/>
+      <w:r>
+        <w:t>[</w:t>
+      </w:r>
+      <w:proofErr w:type="spellStart"/>
+      <w:proofErr w:type="gramStart"/>
+      <w:r>
+        <w:rPr>
+          <w:i/>
+        </w:rPr>
+        <w:t>title</w:t>
+      </w:r>
+      <w:proofErr w:type="gramEnd"/>
+      <w:r>
+        <w:rPr>
+          <w:i/>
+        </w:rPr>
+        <w:t>|date</w:t>
+      </w:r>
+      <w:proofErr w:type="spellEnd"/>
+      <w:r>
+        <w:rPr>
+          <w:i/>
+        </w:rPr>
+        <w:t>]</w:t>
+      </w:r>
+    </w:p>
+    <w:p/>
+    <w:p>
+      <w:r>
+        <w:t>GET PHOTO &lt;</w:t>
+      </w:r>
+      <w:proofErr w:type="spellStart"/>
+      <w:r>
+        <w:t>albumname</w:t>
+      </w:r>
+      <w:proofErr w:type="spellEnd"/>
+      <w:r>
+        <w:t>&gt;|&lt;</w:t>
+      </w:r>
+      <w:proofErr w:type="spellStart"/>
+      <w:r>
+        <w:t>photoname</w:t>
+      </w:r>
+      <w:proofErr w:type="spellEnd"/>
+      <w:r>
+        <w:t>&gt;</w:t>
+      </w:r>
+    </w:p>
+    <w:p>
+      <w:r>
+        <w:t>Returns array with photo features</w:t>
+      </w:r>
+    </w:p>
+    <w:p>
+      <w:pPr>
+        <w:rPr>
+          <w:i/>
+        </w:rPr>
+      </w:pPr>
+      <w:r>
+        <w:t>[</w:t>
+      </w:r>
+      <w:proofErr w:type="spellStart"/>
+      <w:proofErr w:type="gramStart"/>
+      <w:r>
+        <w:rPr>
+          <w:i/>
+        </w:rPr>
+        <w:t>title</w:t>
+      </w:r>
+      <w:proofErr w:type="gramEnd"/>
+      <w:r>
+        <w:rPr>
+          <w:i/>
+        </w:rPr>
+        <w:t>|filename|width|height</w:t>
+      </w:r>
+      <w:proofErr w:type="spellEnd"/>
+      <w:r>
+        <w:rPr>
+          <w:i/>
+        </w:rPr>
+        <w:t>]</w:t>
+      </w:r>
+    </w:p>
+    <w:p/>
+    <w:p/>
+    <w:p>
+      <w:r>
+        <w:t>SET ALBUM &lt;</w:t>
+      </w:r>
+      <w:proofErr w:type="spellStart"/>
+      <w:r>
+        <w:t>albumname</w:t>
+      </w:r>
+      <w:proofErr w:type="spellEnd"/>
+      <w:r>
+        <w:t>&gt;|&lt;</w:t>
+      </w:r>
+      <w:proofErr w:type="spellStart"/>
+      <w:r>
+        <w:t>album_feature</w:t>
+      </w:r>
+      <w:proofErr w:type="spellEnd"/>
+      <w:r>
+        <w:t>&gt;|&lt;</w:t>
+      </w:r>
+      <w:proofErr w:type="spellStart"/>
+      <w:r>
+        <w:t>new_album_attribute</w:t>
+      </w:r>
+      <w:proofErr w:type="spellEnd"/>
+      <w:r>
+        <w:t>&gt;</w:t>
+      </w:r>
+    </w:p>
+    <w:p>
+      <w:r>
+        <w:t>Returns +OK if successful</w:t>
+      </w:r>
+    </w:p>
+    <w:p/>
+    <w:p>
+      <w:r>
+        <w:t>SET PHOTO &lt;</w:t>
+      </w:r>
+      <w:proofErr w:type="spellStart"/>
+      <w:r>
+        <w:t>albumname</w:t>
+      </w:r>
+      <w:proofErr w:type="spellEnd"/>
+      <w:r>
+        <w:t>&gt;|&lt;</w:t>
+      </w:r>
+      <w:proofErr w:type="spellStart"/>
+      <w:r>
+        <w:t>photoname</w:t>
+      </w:r>
+      <w:proofErr w:type="spellEnd"/>
+      <w:r>
+        <w:t>&gt;|&lt;</w:t>
+      </w:r>
+      <w:proofErr w:type="spellStart"/>
+      <w:r>
+        <w:t>photo_feature</w:t>
+      </w:r>
+      <w:proofErr w:type="spellEnd"/>
+      <w:r>
+        <w:t>&gt;|&lt;</w:t>
+      </w:r>
+      <w:proofErr w:type="spellStart"/>
+      <w:r>
+        <w:t>new_photo_feature</w:t>
+      </w:r>
+      <w:proofErr w:type="spellEnd"/>
+      <w:r>
+        <w:t>&gt;</w:t>
+      </w:r>
+    </w:p>
+    <w:p>
+      <w:r>
+        <w:t>Returns +OK if successful</w:t>
+      </w:r>
+    </w:p>
+    <w:p/>
+    <w:p/>
+    <w:p/>
+    <w:p/>
+    <w:p/>
+    <w:p/>
+    <w:bookmarkEnd w:id="0"/>
+    <w:bookmarkEnd w:id="1"/>
+    <w:bookmarkEnd w:id="2"/>
     <w:sectPr>
       <w:pgSz w:w="12240" w:h="15840"/>
       <w:pgMar w:top="1440" w:right="1800" w:bottom="1440" w:left="1800" w:header="720" w:footer="720" w:gutter="0"/>

</xml_diff>